<commit_message>
add some copyright notices
</commit_message>
<xml_diff>
--- a/跑酷Demo教程.docx
+++ b/跑酷Demo教程.docx
@@ -3,6 +3,11 @@
 <w:document xmlns:wpc="http://schemas.microsoft.com/office/word/2010/wordprocessingCanvas" xmlns:mc="http://schemas.openxmlformats.org/markup-compatibility/2006" xmlns:o="urn:schemas-microsoft-com:office:office" xmlns:r="http://schemas.openxmlformats.org/officeDocument/2006/relationships" xmlns:m="http://schemas.openxmlformats.org/officeDocument/2006/math" xmlns:v="urn:schemas-microsoft-com:vml" xmlns:wp14="http://schemas.microsoft.com/office/word/2010/wordprocessingDrawing" xmlns:wp="http://schemas.openxmlformats.org/drawingml/2006/wordprocessingDrawing" xmlns:w10="urn:schemas-microsoft-com:office:word" xmlns:w="http://schemas.openxmlformats.org/wordprocessingml/2006/main" xmlns:w14="http://schemas.microsoft.com/office/word/2010/wordml" xmlns:wpg="http://schemas.microsoft.com/office/word/2010/wordprocessingGroup" xmlns:wpi="http://schemas.microsoft.com/office/word/2010/wordprocessingInk" xmlns:wne="http://schemas.microsoft.com/office/word/2006/wordml" xmlns:wps="http://schemas.microsoft.com/office/word/2010/wordprocessingShape" mc:Ignorable="w14 wp14">
   <w:body>
     <w:p>
+      <w:pPr>
+        <w:rPr>
+          <w:rFonts w:hint="eastAsia"/>
+        </w:rPr>
+      </w:pPr>
       <w:r>
         <w:rPr>
           <w:rFonts w:hint="eastAsia"/>
@@ -28,6 +33,49 @@
         <w:t>1</w:t>
       </w:r>
     </w:p>
+    <w:p>
+      <w:pPr>
+        <w:jc w:val="center"/>
+        <w:rPr>
+          <w:b/>
+          <w:color w:val="FF0000"/>
+        </w:rPr>
+      </w:pPr>
+      <w:bookmarkStart w:id="0" w:name="_GoBack"/>
+      <w:r>
+        <w:rPr>
+          <w:rFonts w:hint="eastAsia"/>
+          <w:b/>
+          <w:color w:val="FF0000"/>
+        </w:rPr>
+        <w:t>[</w:t>
+      </w:r>
+      <w:r>
+        <w:rPr>
+          <w:rFonts w:hint="eastAsia"/>
+          <w:b/>
+          <w:color w:val="FF0000"/>
+        </w:rPr>
+        <w:t>教程内所有素材来自网络</w:t>
+      </w:r>
+      <w:r>
+        <w:rPr>
+          <w:rFonts w:hint="eastAsia"/>
+          <w:b/>
+          <w:color w:val="FF0000"/>
+        </w:rPr>
+        <w:t>，如有侵权，请联系删除</w:t>
+      </w:r>
+      <w:r>
+        <w:rPr>
+          <w:rFonts w:hint="eastAsia"/>
+          <w:b/>
+          <w:color w:val="FF0000"/>
+        </w:rPr>
+        <w:t>]</w:t>
+      </w:r>
+    </w:p>
+    <w:bookmarkEnd w:id="0"/>
     <w:p>
       <w:r>
         <w:rPr>
@@ -1315,7 +1363,7 @@
         <w:ind w:firstLine="420"/>
         <w:jc w:val="left"/>
         <w:rPr>
-          <w:rFonts w:ascii="宋体" w:eastAsia="宋体" w:hAnsi="宋体" w:cs="宋体" w:hint="eastAsia"/>
+          <w:rFonts w:ascii="宋体" w:eastAsia="宋体" w:hAnsi="宋体" w:cs="宋体"/>
           <w:kern w:val="0"/>
           <w:sz w:val="24"/>
           <w:szCs w:val="24"/>
@@ -1366,7 +1414,7 @@
         <w:ind w:firstLine="420"/>
         <w:jc w:val="left"/>
         <w:rPr>
-          <w:rFonts w:ascii="宋体" w:eastAsia="宋体" w:hAnsi="宋体" w:cs="宋体" w:hint="eastAsia"/>
+          <w:rFonts w:ascii="宋体" w:eastAsia="宋体" w:hAnsi="宋体" w:cs="宋体"/>
           <w:kern w:val="0"/>
           <w:sz w:val="24"/>
           <w:szCs w:val="24"/>
@@ -1397,7 +1445,7 @@
         <w:ind w:firstLine="420"/>
         <w:jc w:val="left"/>
         <w:rPr>
-          <w:rFonts w:ascii="宋体" w:eastAsia="宋体" w:hAnsi="宋体" w:cs="宋体" w:hint="eastAsia"/>
+          <w:rFonts w:ascii="宋体" w:eastAsia="宋体" w:hAnsi="宋体" w:cs="宋体"/>
           <w:kern w:val="0"/>
           <w:sz w:val="24"/>
           <w:szCs w:val="24"/>
@@ -1439,7 +1487,7 @@
         <w:ind w:left="420" w:firstLine="420"/>
         <w:jc w:val="left"/>
         <w:rPr>
-          <w:rFonts w:ascii="宋体" w:eastAsia="宋体" w:hAnsi="宋体" w:cs="宋体" w:hint="eastAsia"/>
+          <w:rFonts w:ascii="宋体" w:eastAsia="宋体" w:hAnsi="宋体" w:cs="宋体"/>
           <w:kern w:val="0"/>
           <w:sz w:val="24"/>
           <w:szCs w:val="24"/>
@@ -1518,7 +1566,7 @@
         <w:ind w:left="420" w:firstLine="420"/>
         <w:jc w:val="left"/>
         <w:rPr>
-          <w:rFonts w:ascii="宋体" w:eastAsia="宋体" w:hAnsi="宋体" w:cs="宋体" w:hint="eastAsia"/>
+          <w:rFonts w:ascii="宋体" w:eastAsia="宋体" w:hAnsi="宋体" w:cs="宋体"/>
           <w:kern w:val="0"/>
           <w:sz w:val="24"/>
           <w:szCs w:val="24"/>
@@ -1609,7 +1657,7 @@
         <w:ind w:left="420" w:firstLine="420"/>
         <w:jc w:val="left"/>
         <w:rPr>
-          <w:rFonts w:ascii="宋体" w:eastAsia="宋体" w:hAnsi="宋体" w:cs="宋体" w:hint="eastAsia"/>
+          <w:rFonts w:ascii="宋体" w:eastAsia="宋体" w:hAnsi="宋体" w:cs="宋体"/>
           <w:kern w:val="0"/>
           <w:sz w:val="24"/>
           <w:szCs w:val="24"/>
@@ -1630,7 +1678,7 @@
         <w:widowControl/>
         <w:jc w:val="left"/>
         <w:rPr>
-          <w:rFonts w:ascii="宋体" w:eastAsia="宋体" w:hAnsi="宋体" w:cs="宋体" w:hint="eastAsia"/>
+          <w:rFonts w:ascii="宋体" w:eastAsia="宋体" w:hAnsi="宋体" w:cs="宋体"/>
           <w:kern w:val="0"/>
           <w:sz w:val="24"/>
           <w:szCs w:val="24"/>
@@ -1700,7 +1748,7 @@
         <w:ind w:firstLine="420"/>
         <w:jc w:val="left"/>
         <w:rPr>
-          <w:rFonts w:ascii="宋体" w:eastAsia="宋体" w:hAnsi="宋体" w:cs="宋体" w:hint="eastAsia"/>
+          <w:rFonts w:ascii="宋体" w:eastAsia="宋体" w:hAnsi="宋体" w:cs="宋体"/>
           <w:kern w:val="0"/>
           <w:sz w:val="24"/>
           <w:szCs w:val="24"/>
@@ -1722,7 +1770,7 @@
         <w:ind w:firstLine="420"/>
         <w:jc w:val="left"/>
         <w:rPr>
-          <w:rFonts w:ascii="宋体" w:eastAsia="宋体" w:hAnsi="宋体" w:cs="宋体" w:hint="eastAsia"/>
+          <w:rFonts w:ascii="宋体" w:eastAsia="宋体" w:hAnsi="宋体" w:cs="宋体"/>
           <w:kern w:val="0"/>
           <w:sz w:val="24"/>
           <w:szCs w:val="24"/>
@@ -1744,7 +1792,7 @@
         <w:widowControl/>
         <w:jc w:val="left"/>
         <w:rPr>
-          <w:rFonts w:ascii="宋体" w:eastAsia="宋体" w:hAnsi="宋体" w:cs="宋体" w:hint="eastAsia"/>
+          <w:rFonts w:ascii="宋体" w:eastAsia="宋体" w:hAnsi="宋体" w:cs="宋体"/>
           <w:kern w:val="0"/>
           <w:sz w:val="24"/>
           <w:szCs w:val="24"/>
@@ -1829,8 +1877,6 @@
         <w:tab/>
         <w:t>本次教程就到这里，下一次我们会加入能行走的地面已经一些树，以及控制玩家移动的一些功能~</w:t>
       </w:r>
-      <w:bookmarkStart w:id="0" w:name="_GoBack"/>
-      <w:bookmarkEnd w:id="0"/>
     </w:p>
     <w:sectPr>
       <w:pgSz w:w="11906" w:h="16838"/>

</xml_diff>

<commit_message>
change some wrong picture
</commit_message>
<xml_diff>
--- a/跑酷Demo教程.docx
+++ b/跑酷Demo教程.docx
@@ -3,11 +3,6 @@
 <w:document xmlns:wpc="http://schemas.microsoft.com/office/word/2010/wordprocessingCanvas" xmlns:mc="http://schemas.openxmlformats.org/markup-compatibility/2006" xmlns:o="urn:schemas-microsoft-com:office:office" xmlns:r="http://schemas.openxmlformats.org/officeDocument/2006/relationships" xmlns:m="http://schemas.openxmlformats.org/officeDocument/2006/math" xmlns:v="urn:schemas-microsoft-com:vml" xmlns:wp14="http://schemas.microsoft.com/office/word/2010/wordprocessingDrawing" xmlns:wp="http://schemas.openxmlformats.org/drawingml/2006/wordprocessingDrawing" xmlns:w10="urn:schemas-microsoft-com:office:word" xmlns:w="http://schemas.openxmlformats.org/wordprocessingml/2006/main" xmlns:w14="http://schemas.microsoft.com/office/word/2010/wordml" xmlns:wpg="http://schemas.microsoft.com/office/word/2010/wordprocessingGroup" xmlns:wpi="http://schemas.microsoft.com/office/word/2010/wordprocessingInk" xmlns:wne="http://schemas.microsoft.com/office/word/2006/wordml" xmlns:wps="http://schemas.microsoft.com/office/word/2010/wordprocessingShape" mc:Ignorable="w14 wp14">
   <w:body>
     <w:p>
-      <w:pPr>
-        <w:rPr>
-          <w:rFonts w:hint="eastAsia"/>
-        </w:rPr>
-      </w:pPr>
       <w:r>
         <w:rPr>
           <w:rFonts w:hint="eastAsia"/>
@@ -41,7 +36,6 @@
           <w:color w:val="FF0000"/>
         </w:rPr>
       </w:pPr>
-      <w:bookmarkStart w:id="0" w:name="_GoBack"/>
       <w:r>
         <w:rPr>
           <w:rFonts w:hint="eastAsia"/>
@@ -75,7 +69,6 @@
         <w:t>]</w:t>
       </w:r>
     </w:p>
-    <w:bookmarkEnd w:id="0"/>
     <w:p>
       <w:r>
         <w:rPr>
@@ -785,6 +778,7 @@
         <w:t>。</w:t>
       </w:r>
     </w:p>
+    <w:bookmarkStart w:id="0" w:name="_GoBack"/>
     <w:p>
       <w:pPr>
         <w:widowControl/>
@@ -798,61 +792,39 @@
       </w:pPr>
       <w:r>
         <w:rPr>
-          <w:rFonts w:ascii="宋体" w:eastAsia="宋体" w:hAnsi="宋体" w:cs="宋体"/>
-          <w:noProof/>
-          <w:kern w:val="0"/>
-          <w:sz w:val="24"/>
-          <w:szCs w:val="24"/>
-        </w:rPr>
-        <w:drawing>
-          <wp:inline distT="0" distB="0" distL="0" distR="0">
-            <wp:extent cx="2749976" cy="1495425"/>
-            <wp:effectExtent l="0" t="0" r="0" b="0"/>
-            <wp:docPr id="4" name="图片 4" descr="C:\Users\ziwen.tang\AppData\Roaming\Tencent\Users\576419632\QQ\WinTemp\RichOle\`%HDL`E7[ZTZZ]F@DD0S)JY.png"/>
-            <wp:cNvGraphicFramePr>
-              <a:graphicFrameLocks xmlns:a="http://schemas.openxmlformats.org/drawingml/2006/main" noChangeAspect="1"/>
-            </wp:cNvGraphicFramePr>
-            <a:graphic xmlns:a="http://schemas.openxmlformats.org/drawingml/2006/main">
-              <a:graphicData uri="http://schemas.openxmlformats.org/drawingml/2006/picture">
-                <pic:pic xmlns:pic="http://schemas.openxmlformats.org/drawingml/2006/picture">
-                  <pic:nvPicPr>
-                    <pic:cNvPr id="0" name="Picture 7" descr="C:\Users\ziwen.tang\AppData\Roaming\Tencent\Users\576419632\QQ\WinTemp\RichOle\`%HDL`E7[ZTZZ]F@DD0S)JY.png"/>
-                    <pic:cNvPicPr>
-                      <a:picLocks noChangeAspect="1" noChangeArrowheads="1"/>
-                    </pic:cNvPicPr>
-                  </pic:nvPicPr>
-                  <pic:blipFill>
-                    <a:blip r:embed="rId8" cstate="print">
-                      <a:extLst>
-                        <a:ext uri="{28A0092B-C50C-407E-A947-70E740481C1C}">
-                          <a14:useLocalDpi xmlns:a14="http://schemas.microsoft.com/office/drawing/2010/main" val="0"/>
-                        </a:ext>
-                      </a:extLst>
-                    </a:blip>
-                    <a:srcRect/>
-                    <a:stretch>
-                      <a:fillRect/>
-                    </a:stretch>
-                  </pic:blipFill>
-                  <pic:spPr bwMode="auto">
-                    <a:xfrm>
-                      <a:off x="0" y="0"/>
-                      <a:ext cx="2750912" cy="1495934"/>
-                    </a:xfrm>
-                    <a:prstGeom prst="rect">
-                      <a:avLst/>
-                    </a:prstGeom>
-                    <a:noFill/>
-                    <a:ln>
-                      <a:noFill/>
-                    </a:ln>
-                  </pic:spPr>
-                </pic:pic>
-              </a:graphicData>
-            </a:graphic>
-          </wp:inline>
-        </w:drawing>
-      </w:r>
+          <w:rFonts w:ascii="宋体" w:eastAsia="宋体" w:cs="宋体" w:hint="eastAsia"/>
+          <w:kern w:val="0"/>
+          <w:sz w:val="18"/>
+          <w:szCs w:val="18"/>
+          <w:lang w:val="zh-CN"/>
+        </w:rPr>
+        <w:object w:dxaOrig="7755" w:dyaOrig="6825">
+          <v:shapetype id="_x0000_t75" coordsize="21600,21600" o:spt="75" o:preferrelative="t" path="m@4@5l@4@11@9@11@9@5xe" filled="f" stroked="f">
+            <v:stroke joinstyle="miter"/>
+            <v:formulas>
+              <v:f eqn="if lineDrawn pixelLineWidth 0"/>
+              <v:f eqn="sum @0 1 0"/>
+              <v:f eqn="sum 0 0 @1"/>
+              <v:f eqn="prod @2 1 2"/>
+              <v:f eqn="prod @3 21600 pixelWidth"/>
+              <v:f eqn="prod @3 21600 pixelHeight"/>
+              <v:f eqn="sum @0 0 1"/>
+              <v:f eqn="prod @6 1 2"/>
+              <v:f eqn="prod @7 21600 pixelWidth"/>
+              <v:f eqn="sum @8 21600 0"/>
+              <v:f eqn="prod @7 21600 pixelHeight"/>
+              <v:f eqn="sum @10 21600 0"/>
+            </v:formulas>
+            <v:path o:extrusionok="f" gradientshapeok="t" o:connecttype="rect"/>
+            <o:lock v:ext="edit" aspectratio="t"/>
+          </v:shapetype>
+          <v:shape id="_x0000_i1025" type="#_x0000_t75" style="width:387.75pt;height:341.25pt" o:ole="">
+            <v:imagedata r:id="rId8" o:title=""/>
+          </v:shape>
+          <o:OLEObject Type="Embed" ProgID="Picture.PicObj.1" ShapeID="_x0000_i1025" DrawAspect="Content" ObjectID="_1474985766" r:id="rId9"/>
+        </w:object>
+      </w:r>
+      <w:bookmarkEnd w:id="0"/>
     </w:p>
     <w:p>
       <w:pPr>
@@ -1034,6 +1006,7 @@
           <w:sz w:val="24"/>
           <w:szCs w:val="24"/>
         </w:rPr>
+        <w:lastRenderedPageBreak/>
         <w:drawing>
           <wp:inline distT="0" distB="0" distL="0" distR="0">
             <wp:extent cx="5667375" cy="1047750"/>
@@ -1052,7 +1025,7 @@
                     </pic:cNvPicPr>
                   </pic:nvPicPr>
                   <pic:blipFill>
-                    <a:blip r:embed="rId9">
+                    <a:blip r:embed="rId10">
                       <a:extLst>
                         <a:ext uri="{28A0092B-C50C-407E-A947-70E740481C1C}">
                           <a14:useLocalDpi xmlns:a14="http://schemas.microsoft.com/office/drawing/2010/main" val="0"/>
@@ -1343,7 +1316,6 @@
           <w:sz w:val="24"/>
           <w:szCs w:val="24"/>
         </w:rPr>
-        <w:lastRenderedPageBreak/>
         <w:tab/>
         <w:t>接下来，我们设置了相机的标记，在cocos2d-x中，允许同时存在多个相机并让物体选择起作用的相机，设置标记的目的就在于表明相机的“身份”。</w:t>
       </w:r>
@@ -1519,7 +1491,7 @@
                     </pic:cNvPicPr>
                   </pic:nvPicPr>
                   <pic:blipFill>
-                    <a:blip r:embed="rId10">
+                    <a:blip r:embed="rId11">
                       <a:extLst>
                         <a:ext uri="{28A0092B-C50C-407E-A947-70E740481C1C}">
                           <a14:useLocalDpi xmlns:a14="http://schemas.microsoft.com/office/drawing/2010/main" val="0"/>
@@ -1710,7 +1682,7 @@
                     </pic:cNvPicPr>
                   </pic:nvPicPr>
                   <pic:blipFill>
-                    <a:blip r:embed="rId11">
+                    <a:blip r:embed="rId12">
                       <a:extLst>
                         <a:ext uri="{28A0092B-C50C-407E-A947-70E740481C1C}">
                           <a14:useLocalDpi xmlns:a14="http://schemas.microsoft.com/office/drawing/2010/main" val="0"/>
@@ -1806,6 +1778,7 @@
           <w:sz w:val="24"/>
           <w:szCs w:val="24"/>
         </w:rPr>
+        <w:lastRenderedPageBreak/>
         <w:drawing>
           <wp:inline distT="0" distB="0" distL="0" distR="0">
             <wp:extent cx="4448175" cy="3046953"/>
@@ -1824,7 +1797,7 @@
                     </pic:cNvPicPr>
                   </pic:nvPicPr>
                   <pic:blipFill>
-                    <a:blip r:embed="rId12">
+                    <a:blip r:embed="rId13">
                       <a:extLst>
                         <a:ext uri="{28A0092B-C50C-407E-A947-70E740481C1C}">
                           <a14:useLocalDpi xmlns:a14="http://schemas.microsoft.com/office/drawing/2010/main" val="0"/>

</xml_diff>